<commit_message>
The Store Pattern - Loading Initial Data, Selector Methods, Consuming Data
</commit_message>
<xml_diff>
--- a/Stream.docx
+++ b/Stream.docx
@@ -720,9 +720,9 @@
         </w:rPr>
         <w:lastRenderedPageBreak/>
         <w:drawing>
-          <wp:inline distT="0" distB="0" distL="0" distR="0" wp14:anchorId="6BB8AD40" wp14:editId="47B00F57">
-            <wp:extent cx="4968671" cy="6035563"/>
-            <wp:effectExtent l="0" t="0" r="3810" b="3810"/>
+          <wp:inline distT="0" distB="0" distL="0" distR="0" wp14:anchorId="6BB8AD40" wp14:editId="687E5AF9">
+            <wp:extent cx="3876675" cy="4709089"/>
+            <wp:effectExtent l="0" t="0" r="0" b="0"/>
             <wp:docPr id="1848879014" name="Imagem 1" descr="Uma imagem com texto, eletrónica, captura de ecrã, software&#10;&#10;Descrição gerada automaticamente"/>
             <wp:cNvGraphicFramePr>
               <a:graphicFrameLocks xmlns:a="http://schemas.openxmlformats.org/drawingml/2006/main" noChangeAspect="1"/>
@@ -743,7 +743,7 @@
                   <pic:spPr>
                     <a:xfrm>
                       <a:off x="0" y="0"/>
-                      <a:ext cx="4968671" cy="6035563"/>
+                      <a:ext cx="3882055" cy="4715625"/>
                     </a:xfrm>
                     <a:prstGeom prst="rect">
                       <a:avLst/>
@@ -755,6 +755,417 @@
           </wp:inline>
         </w:drawing>
       </w:r>
+    </w:p>
+    <w:p>
+      <w:pPr>
+        <w:rPr>
+          <w:u w:val="single"/>
+        </w:rPr>
+      </w:pPr>
+    </w:p>
+    <w:p>
+      <w:pPr>
+        <w:rPr>
+          <w:u w:val="single"/>
+        </w:rPr>
+      </w:pPr>
+      <w:proofErr w:type="spellStart"/>
+      <w:r>
+        <w:rPr>
+          <w:u w:val="single"/>
+        </w:rPr>
+        <w:t>Subject</w:t>
+      </w:r>
+      <w:proofErr w:type="spellEnd"/>
+    </w:p>
+    <w:p>
+      <w:r>
+        <w:rPr>
+          <w:u w:val="single"/>
+        </w:rPr>
+        <w:drawing>
+          <wp:inline distT="0" distB="0" distL="0" distR="0" wp14:anchorId="69BCD05D" wp14:editId="0A230E2D">
+            <wp:extent cx="4138019" cy="2796782"/>
+            <wp:effectExtent l="0" t="0" r="0" b="3810"/>
+            <wp:docPr id="945720863" name="Imagem 1" descr="Uma imagem com texto, captura de ecrã, ecrã, software&#10;&#10;Descrição gerada automaticamente"/>
+            <wp:cNvGraphicFramePr>
+              <a:graphicFrameLocks xmlns:a="http://schemas.openxmlformats.org/drawingml/2006/main" noChangeAspect="1"/>
+            </wp:cNvGraphicFramePr>
+            <a:graphic xmlns:a="http://schemas.openxmlformats.org/drawingml/2006/main">
+              <a:graphicData uri="http://schemas.openxmlformats.org/drawingml/2006/picture">
+                <pic:pic xmlns:pic="http://schemas.openxmlformats.org/drawingml/2006/picture">
+                  <pic:nvPicPr>
+                    <pic:cNvPr id="945720863" name="Imagem 1" descr="Uma imagem com texto, captura de ecrã, ecrã, software&#10;&#10;Descrição gerada automaticamente"/>
+                    <pic:cNvPicPr/>
+                  </pic:nvPicPr>
+                  <pic:blipFill>
+                    <a:blip r:embed="rId15"/>
+                    <a:stretch>
+                      <a:fillRect/>
+                    </a:stretch>
+                  </pic:blipFill>
+                  <pic:spPr>
+                    <a:xfrm>
+                      <a:off x="0" y="0"/>
+                      <a:ext cx="4138019" cy="2796782"/>
+                    </a:xfrm>
+                    <a:prstGeom prst="rect">
+                      <a:avLst/>
+                    </a:prstGeom>
+                  </pic:spPr>
+                </pic:pic>
+              </a:graphicData>
+            </a:graphic>
+          </wp:inline>
+        </w:drawing>
+      </w:r>
+    </w:p>
+    <w:p>
+      <w:r>
+        <w:lastRenderedPageBreak/>
+        <w:drawing>
+          <wp:inline distT="0" distB="0" distL="0" distR="0" wp14:anchorId="49F05C56" wp14:editId="6C0D516F">
+            <wp:extent cx="3939881" cy="1486029"/>
+            <wp:effectExtent l="0" t="0" r="3810" b="0"/>
+            <wp:docPr id="548250050" name="Imagem 1" descr="Uma imagem com texto, captura de ecrã, Tipo de letra, número&#10;&#10;Descrição gerada automaticamente"/>
+            <wp:cNvGraphicFramePr>
+              <a:graphicFrameLocks xmlns:a="http://schemas.openxmlformats.org/drawingml/2006/main" noChangeAspect="1"/>
+            </wp:cNvGraphicFramePr>
+            <a:graphic xmlns:a="http://schemas.openxmlformats.org/drawingml/2006/main">
+              <a:graphicData uri="http://schemas.openxmlformats.org/drawingml/2006/picture">
+                <pic:pic xmlns:pic="http://schemas.openxmlformats.org/drawingml/2006/picture">
+                  <pic:nvPicPr>
+                    <pic:cNvPr id="548250050" name="Imagem 1" descr="Uma imagem com texto, captura de ecrã, Tipo de letra, número&#10;&#10;Descrição gerada automaticamente"/>
+                    <pic:cNvPicPr/>
+                  </pic:nvPicPr>
+                  <pic:blipFill>
+                    <a:blip r:embed="rId16"/>
+                    <a:stretch>
+                      <a:fillRect/>
+                    </a:stretch>
+                  </pic:blipFill>
+                  <pic:spPr>
+                    <a:xfrm>
+                      <a:off x="0" y="0"/>
+                      <a:ext cx="3939881" cy="1486029"/>
+                    </a:xfrm>
+                    <a:prstGeom prst="rect">
+                      <a:avLst/>
+                    </a:prstGeom>
+                  </pic:spPr>
+                </pic:pic>
+              </a:graphicData>
+            </a:graphic>
+          </wp:inline>
+        </w:drawing>
+      </w:r>
+    </w:p>
+    <w:p>
+      <w:pPr>
+        <w:rPr>
+          <w:lang w:val="en-GB"/>
+        </w:rPr>
+      </w:pPr>
+      <w:r>
+        <w:rPr>
+          <w:lang w:val="en-GB"/>
+        </w:rPr>
+        <w:t xml:space="preserve">After 4 seconds </w:t>
+      </w:r>
+      <w:proofErr w:type="gramStart"/>
+      <w:r>
+        <w:rPr>
+          <w:lang w:val="en-GB"/>
+        </w:rPr>
+        <w:t>subscribe  the</w:t>
+      </w:r>
+      <w:proofErr w:type="gramEnd"/>
+      <w:r>
+        <w:rPr>
+          <w:lang w:val="en-GB"/>
+        </w:rPr>
+        <w:t xml:space="preserve"> 4th</w:t>
+      </w:r>
+    </w:p>
+    <w:p>
+      <w:pPr>
+        <w:rPr>
+          <w:lang w:val="en-GB"/>
+        </w:rPr>
+      </w:pPr>
+    </w:p>
+    <w:p>
+      <w:pPr>
+        <w:rPr>
+          <w:lang w:val="en-GB"/>
+        </w:rPr>
+      </w:pPr>
+      <w:proofErr w:type="spellStart"/>
+      <w:r>
+        <w:rPr>
+          <w:lang w:val="en-GB"/>
+        </w:rPr>
+        <w:t>BehaviorSubject</w:t>
+      </w:r>
+      <w:proofErr w:type="spellEnd"/>
+    </w:p>
+    <w:p>
+      <w:r>
+        <w:drawing>
+          <wp:inline distT="0" distB="0" distL="0" distR="0" wp14:anchorId="1102A079" wp14:editId="332A1FFD">
+            <wp:extent cx="4343776" cy="2941575"/>
+            <wp:effectExtent l="0" t="0" r="0" b="0"/>
+            <wp:docPr id="295021309" name="Imagem 1" descr="Uma imagem com texto, captura de ecrã, software&#10;&#10;Descrição gerada automaticamente"/>
+            <wp:cNvGraphicFramePr>
+              <a:graphicFrameLocks xmlns:a="http://schemas.openxmlformats.org/drawingml/2006/main" noChangeAspect="1"/>
+            </wp:cNvGraphicFramePr>
+            <a:graphic xmlns:a="http://schemas.openxmlformats.org/drawingml/2006/main">
+              <a:graphicData uri="http://schemas.openxmlformats.org/drawingml/2006/picture">
+                <pic:pic xmlns:pic="http://schemas.openxmlformats.org/drawingml/2006/picture">
+                  <pic:nvPicPr>
+                    <pic:cNvPr id="295021309" name="Imagem 1" descr="Uma imagem com texto, captura de ecrã, software&#10;&#10;Descrição gerada automaticamente"/>
+                    <pic:cNvPicPr/>
+                  </pic:nvPicPr>
+                  <pic:blipFill>
+                    <a:blip r:embed="rId17"/>
+                    <a:stretch>
+                      <a:fillRect/>
+                    </a:stretch>
+                  </pic:blipFill>
+                  <pic:spPr>
+                    <a:xfrm>
+                      <a:off x="0" y="0"/>
+                      <a:ext cx="4343776" cy="2941575"/>
+                    </a:xfrm>
+                    <a:prstGeom prst="rect">
+                      <a:avLst/>
+                    </a:prstGeom>
+                  </pic:spPr>
+                </pic:pic>
+              </a:graphicData>
+            </a:graphic>
+          </wp:inline>
+        </w:drawing>
+      </w:r>
+    </w:p>
+    <w:p/>
+    <w:p>
+      <w:r>
+        <w:drawing>
+          <wp:inline distT="0" distB="0" distL="0" distR="0" wp14:anchorId="223CA2A3" wp14:editId="7EF21A73">
+            <wp:extent cx="3696020" cy="1790855"/>
+            <wp:effectExtent l="0" t="0" r="0" b="0"/>
+            <wp:docPr id="1769810916" name="Imagem 1" descr="Uma imagem com texto, captura de ecrã, Tipo de letra, número&#10;&#10;Descrição gerada automaticamente"/>
+            <wp:cNvGraphicFramePr>
+              <a:graphicFrameLocks xmlns:a="http://schemas.openxmlformats.org/drawingml/2006/main" noChangeAspect="1"/>
+            </wp:cNvGraphicFramePr>
+            <a:graphic xmlns:a="http://schemas.openxmlformats.org/drawingml/2006/main">
+              <a:graphicData uri="http://schemas.openxmlformats.org/drawingml/2006/picture">
+                <pic:pic xmlns:pic="http://schemas.openxmlformats.org/drawingml/2006/picture">
+                  <pic:nvPicPr>
+                    <pic:cNvPr id="1769810916" name="Imagem 1" descr="Uma imagem com texto, captura de ecrã, Tipo de letra, número&#10;&#10;Descrição gerada automaticamente"/>
+                    <pic:cNvPicPr/>
+                  </pic:nvPicPr>
+                  <pic:blipFill>
+                    <a:blip r:embed="rId18"/>
+                    <a:stretch>
+                      <a:fillRect/>
+                    </a:stretch>
+                  </pic:blipFill>
+                  <pic:spPr>
+                    <a:xfrm>
+                      <a:off x="0" y="0"/>
+                      <a:ext cx="3696020" cy="1790855"/>
+                    </a:xfrm>
+                    <a:prstGeom prst="rect">
+                      <a:avLst/>
+                    </a:prstGeom>
+                  </pic:spPr>
+                </pic:pic>
+              </a:graphicData>
+            </a:graphic>
+          </wp:inline>
+        </w:drawing>
+      </w:r>
+    </w:p>
+    <w:p>
+      <w:pPr>
+        <w:rPr>
+          <w:u w:val="single"/>
+        </w:rPr>
+      </w:pPr>
+    </w:p>
+    <w:p>
+      <w:pPr>
+        <w:rPr>
+          <w:u w:val="single"/>
+        </w:rPr>
+      </w:pPr>
+    </w:p>
+    <w:p>
+      <w:pPr>
+        <w:rPr>
+          <w:u w:val="single"/>
+        </w:rPr>
+      </w:pPr>
+    </w:p>
+    <w:p>
+      <w:pPr>
+        <w:rPr>
+          <w:u w:val="single"/>
+        </w:rPr>
+      </w:pPr>
+      <w:proofErr w:type="spellStart"/>
+      <w:r>
+        <w:rPr>
+          <w:u w:val="single"/>
+        </w:rPr>
+        <w:lastRenderedPageBreak/>
+        <w:t>AsyncSubject</w:t>
+      </w:r>
+      <w:proofErr w:type="spellEnd"/>
+    </w:p>
+    <w:p>
+      <w:pPr>
+        <w:rPr>
+          <w:u w:val="single"/>
+        </w:rPr>
+      </w:pPr>
+    </w:p>
+    <w:p>
+      <w:pPr>
+        <w:rPr>
+          <w:lang w:val="en-GB"/>
+        </w:rPr>
+      </w:pPr>
+      <w:r>
+        <w:rPr>
+          <w:lang w:val="en-GB"/>
+        </w:rPr>
+        <w:t>Need to complete the subscription.</w:t>
+      </w:r>
+    </w:p>
+    <w:p>
+      <w:pPr>
+        <w:rPr>
+          <w:u w:val="single"/>
+        </w:rPr>
+      </w:pPr>
+      <w:r>
+        <w:rPr>
+          <w:u w:val="single"/>
+        </w:rPr>
+        <w:drawing>
+          <wp:inline distT="0" distB="0" distL="0" distR="0" wp14:anchorId="041E3DA6" wp14:editId="201077CF">
+            <wp:extent cx="4054191" cy="2987299"/>
+            <wp:effectExtent l="0" t="0" r="3810" b="3810"/>
+            <wp:docPr id="342475746" name="Imagem 1" descr="Uma imagem com texto, captura de ecrã, ecrã, software&#10;&#10;Descrição gerada automaticamente"/>
+            <wp:cNvGraphicFramePr>
+              <a:graphicFrameLocks xmlns:a="http://schemas.openxmlformats.org/drawingml/2006/main" noChangeAspect="1"/>
+            </wp:cNvGraphicFramePr>
+            <a:graphic xmlns:a="http://schemas.openxmlformats.org/drawingml/2006/main">
+              <a:graphicData uri="http://schemas.openxmlformats.org/drawingml/2006/picture">
+                <pic:pic xmlns:pic="http://schemas.openxmlformats.org/drawingml/2006/picture">
+                  <pic:nvPicPr>
+                    <pic:cNvPr id="342475746" name="Imagem 1" descr="Uma imagem com texto, captura de ecrã, ecrã, software&#10;&#10;Descrição gerada automaticamente"/>
+                    <pic:cNvPicPr/>
+                  </pic:nvPicPr>
+                  <pic:blipFill>
+                    <a:blip r:embed="rId19"/>
+                    <a:stretch>
+                      <a:fillRect/>
+                    </a:stretch>
+                  </pic:blipFill>
+                  <pic:spPr>
+                    <a:xfrm>
+                      <a:off x="0" y="0"/>
+                      <a:ext cx="4054191" cy="2987299"/>
+                    </a:xfrm>
+                    <a:prstGeom prst="rect">
+                      <a:avLst/>
+                    </a:prstGeom>
+                  </pic:spPr>
+                </pic:pic>
+              </a:graphicData>
+            </a:graphic>
+          </wp:inline>
+        </w:drawing>
+      </w:r>
+    </w:p>
+    <w:p>
+      <w:pPr>
+        <w:rPr>
+          <w:u w:val="single"/>
+        </w:rPr>
+      </w:pPr>
+      <w:r>
+        <w:rPr>
+          <w:u w:val="single"/>
+        </w:rPr>
+        <w:drawing>
+          <wp:inline distT="0" distB="0" distL="0" distR="0" wp14:anchorId="68645EF7" wp14:editId="1901DE85">
+            <wp:extent cx="3810330" cy="929721"/>
+            <wp:effectExtent l="0" t="0" r="0" b="3810"/>
+            <wp:docPr id="1031850610" name="Imagem 1" descr="Uma imagem com texto, captura de ecrã, Tipo de letra, file&#10;&#10;Descrição gerada automaticamente"/>
+            <wp:cNvGraphicFramePr>
+              <a:graphicFrameLocks xmlns:a="http://schemas.openxmlformats.org/drawingml/2006/main" noChangeAspect="1"/>
+            </wp:cNvGraphicFramePr>
+            <a:graphic xmlns:a="http://schemas.openxmlformats.org/drawingml/2006/main">
+              <a:graphicData uri="http://schemas.openxmlformats.org/drawingml/2006/picture">
+                <pic:pic xmlns:pic="http://schemas.openxmlformats.org/drawingml/2006/picture">
+                  <pic:nvPicPr>
+                    <pic:cNvPr id="1031850610" name="Imagem 1" descr="Uma imagem com texto, captura de ecrã, Tipo de letra, file&#10;&#10;Descrição gerada automaticamente"/>
+                    <pic:cNvPicPr/>
+                  </pic:nvPicPr>
+                  <pic:blipFill>
+                    <a:blip r:embed="rId20"/>
+                    <a:stretch>
+                      <a:fillRect/>
+                    </a:stretch>
+                  </pic:blipFill>
+                  <pic:spPr>
+                    <a:xfrm>
+                      <a:off x="0" y="0"/>
+                      <a:ext cx="3810330" cy="929721"/>
+                    </a:xfrm>
+                    <a:prstGeom prst="rect">
+                      <a:avLst/>
+                    </a:prstGeom>
+                  </pic:spPr>
+                </pic:pic>
+              </a:graphicData>
+            </a:graphic>
+          </wp:inline>
+        </w:drawing>
+      </w:r>
+    </w:p>
+    <w:p>
+      <w:pPr>
+        <w:rPr>
+          <w:u w:val="single"/>
+        </w:rPr>
+      </w:pPr>
+    </w:p>
+    <w:p>
+      <w:pPr>
+        <w:rPr>
+          <w:u w:val="single"/>
+        </w:rPr>
+      </w:pPr>
+    </w:p>
+    <w:p>
+      <w:pPr>
+        <w:rPr>
+          <w:u w:val="single"/>
+        </w:rPr>
+      </w:pPr>
+    </w:p>
+    <w:p>
+      <w:pPr>
+        <w:rPr>
+          <w:u w:val="single"/>
+        </w:rPr>
+      </w:pPr>
     </w:p>
     <w:sectPr>
       <w:pgSz w:w="11906" w:h="16838"/>

</xml_diff>